<commit_message>
25 agustus, create chart
</commit_message>
<xml_diff>
--- a/public/skJemaats.docx
+++ b/public/skJemaats.docx
@@ -1,10 +1,11 @@
 
 <file path=word/document.xml><?xml version="1.0" encoding="utf-8"?>
-<w:document xmlns:wpc="http://schemas.microsoft.com/office/word/2010/wordprocessingCanvas" xmlns:cx="http://schemas.microsoft.com/office/drawing/2014/chartex" xmlns:cx1="http://schemas.microsoft.com/office/drawing/2015/9/8/chartex" xmlns:cx2="http://schemas.microsoft.com/office/drawing/2015/10/21/chartex" xmlns:cx3="http://schemas.microsoft.com/office/drawing/2016/5/9/chartex" xmlns:cx4="http://schemas.microsoft.com/office/drawing/2016/5/10/chartex" xmlns:cx5="http://schemas.microsoft.com/office/drawing/2016/5/11/chartex" xmlns:cx6="http://schemas.microsoft.com/office/drawing/2016/5/12/chartex" xmlns:cx7="http://schemas.microsoft.com/office/drawing/2016/5/13/chartex" xmlns:cx8="http://schemas.microsoft.com/office/drawing/2016/5/14/chartex" xmlns:mc="http://schemas.openxmlformats.org/markup-compatibility/2006" xmlns:aink="http://schemas.microsoft.com/office/drawing/2016/ink" xmlns:am3d="http://schemas.microsoft.com/office/drawing/2017/model3d" xmlns:o="urn:schemas-microsoft-com:office:office" xmlns:oel="http://schemas.microsoft.com/office/2019/extlst" xmlns:r="http://schemas.openxmlformats.org/officeDocument/2006/relationships" xmlns:m="http://schemas.openxmlformats.org/officeDocument/2006/math" xmlns:v="urn:schemas-microsoft-com:vml" xmlns:wp14="http://schemas.microsoft.com/office/word/2010/wordprocessingDrawing" xmlns:wp="http://schemas.openxmlformats.org/drawingml/2006/wordprocessingDrawing" xmlns:w10="urn:schemas-microsoft-com:office:word" xmlns:w="http://schemas.openxmlformats.org/wordprocessingml/2006/main" xmlns:w14="http://schemas.microsoft.com/office/word/2010/wordml" xmlns:w15="http://schemas.microsoft.com/office/word/2012/wordml" xmlns:w16cex="http://schemas.microsoft.com/office/word/2018/wordml/cex" xmlns:w16cid="http://schemas.microsoft.com/office/word/2016/wordml/cid" xmlns:w16="http://schemas.microsoft.com/office/word/2018/wordml" xmlns:w16sdtdh="http://schemas.microsoft.com/office/word/2020/wordml/sdtdatahash" xmlns:w16se="http://schemas.microsoft.com/office/word/2015/wordml/symex" xmlns:wpg="http://schemas.microsoft.com/office/word/2010/wordprocessingGroup" xmlns:wpi="http://schemas.microsoft.com/office/word/2010/wordprocessingInk" xmlns:wne="http://schemas.microsoft.com/office/word/2006/wordml" xmlns:wps="http://schemas.microsoft.com/office/word/2010/wordprocessingShape" mc:Ignorable="w14 w15 w16se w16cid w16 w16cex w16sdtdh wp14">
+<w:document xmlns:o="urn:schemas-microsoft-com:office:office" xmlns:r="http://schemas.openxmlformats.org/officeDocument/2006/relationships" xmlns:v="urn:schemas-microsoft-com:vml" xmlns:w="http://schemas.openxmlformats.org/wordprocessingml/2006/main" xmlns:w10="urn:schemas-microsoft-com:office:word" xmlns:wp="http://schemas.openxmlformats.org/drawingml/2006/wordprocessingDrawing" xmlns:wps="http://schemas.microsoft.com/office/word/2010/wordprocessingShape" xmlns:wpg="http://schemas.microsoft.com/office/word/2010/wordprocessingGroup" xmlns:mc="http://schemas.openxmlformats.org/markup-compatibility/2006" xmlns:wp14="http://schemas.microsoft.com/office/word/2010/wordprocessingDrawing" xmlns:w14="http://schemas.microsoft.com/office/word/2010/wordml" mc:Ignorable="w14 wp14">
   <w:body>
     <w:p>
       <w:pPr>
-        <w:spacing w:after="158" w:line="259" w:lineRule="auto"/>
+        <w:pStyle w:val="Normal"/>
+        <w:spacing w:lineRule="auto" w:line="259" w:before="0" w:after="158"/>
         <w:jc w:val="center"/>
         <w:rPr>
           <w:rFonts w:ascii="Bookman Old Style" w:hAnsi="Bookman Old Style"/>
@@ -12,6 +13,8 @@
           <w:szCs w:val="24"/>
         </w:rPr>
       </w:pPr>
+      <w:bookmarkStart w:id="0" w:name="__DdeLink__236_4291632493"/>
+      <w:bookmarkEnd w:id="0"/>
       <w:r>
         <w:rPr>
           <w:rFonts w:ascii="Bookman Old Style" w:hAnsi="Bookman Old Style"/>
@@ -24,7 +27,8 @@
     </w:p>
     <w:p>
       <w:pPr>
-        <w:spacing w:after="158" w:line="259" w:lineRule="auto"/>
+        <w:pStyle w:val="Normal"/>
+        <w:spacing w:lineRule="auto" w:line="259" w:before="0" w:after="158"/>
         <w:jc w:val="center"/>
         <w:rPr>
           <w:rFonts w:ascii="Bookman Old Style" w:hAnsi="Bookman Old Style"/>
@@ -38,30 +42,13 @@
           <w:sz w:val="24"/>
           <w:szCs w:val="24"/>
         </w:rPr>
-        <w:t>Nomor: ${</w:t>
-      </w:r>
-      <w:proofErr w:type="spellStart"/>
-      <w:r>
-        <w:rPr>
-          <w:rFonts w:ascii="Bookman Old Style" w:hAnsi="Bookman Old Style"/>
-          <w:sz w:val="24"/>
-          <w:szCs w:val="24"/>
-        </w:rPr>
-        <w:t>id</w:t>
-      </w:r>
-      <w:proofErr w:type="spellEnd"/>
-      <w:r>
-        <w:rPr>
-          <w:rFonts w:ascii="Bookman Old Style" w:hAnsi="Bookman Old Style"/>
-          <w:sz w:val="24"/>
-          <w:szCs w:val="24"/>
-        </w:rPr>
-        <w:t xml:space="preserve">}/HKI/${tahun} </w:t>
-      </w:r>
-    </w:p>
-    <w:p>
-      <w:pPr>
-        <w:spacing w:after="158" w:line="259" w:lineRule="auto"/>
+        <w:t xml:space="preserve">Nomor: ${id}/HKI/${tahun} </w:t>
+      </w:r>
+    </w:p>
+    <w:p>
+      <w:pPr>
+        <w:pStyle w:val="Normal"/>
+        <w:spacing w:lineRule="auto" w:line="259" w:before="0" w:after="158"/>
         <w:jc w:val="center"/>
         <w:rPr>
           <w:rFonts w:ascii="Bookman Old Style" w:hAnsi="Bookman Old Style"/>
@@ -69,69 +56,61 @@
           <w:szCs w:val="24"/>
         </w:rPr>
       </w:pPr>
-    </w:p>
-    <w:p>
-      <w:pPr>
-        <w:ind w:left="-5"/>
-        <w:rPr>
-          <w:rFonts w:ascii="Bookman Old Style" w:hAnsi="Bookman Old Style"/>
-          <w:sz w:val="24"/>
-          <w:szCs w:val="24"/>
-        </w:rPr>
-      </w:pPr>
-      <w:r>
-        <w:rPr>
-          <w:rFonts w:ascii="Bookman Old Style" w:hAnsi="Bookman Old Style"/>
-          <w:sz w:val="24"/>
-          <w:szCs w:val="24"/>
-        </w:rPr>
-        <w:t xml:space="preserve">Yang bertanda tangan di bawah ini, Pimpinan Majelis Gereja  Toraja Jemaat </w:t>
-      </w:r>
-      <w:proofErr w:type="spellStart"/>
-      <w:r>
-        <w:rPr>
-          <w:rFonts w:ascii="Bookman Old Style" w:hAnsi="Bookman Old Style"/>
-          <w:sz w:val="24"/>
-          <w:szCs w:val="24"/>
-        </w:rPr>
-        <w:t>Pdt</w:t>
-      </w:r>
-      <w:proofErr w:type="spellEnd"/>
-      <w:r>
-        <w:rPr>
-          <w:rFonts w:ascii="Bookman Old Style" w:hAnsi="Bookman Old Style"/>
-          <w:sz w:val="24"/>
-          <w:szCs w:val="24"/>
-        </w:rPr>
-        <w:t xml:space="preserve">. Romauli dengan ini menerangkan bahwa sesungguhnya:  </w:t>
-      </w:r>
-    </w:p>
-    <w:p>
-      <w:pPr>
-        <w:spacing w:after="179" w:line="259" w:lineRule="auto"/>
-        <w:rPr>
-          <w:rFonts w:ascii="Bookman Old Style" w:hAnsi="Bookman Old Style"/>
-          <w:sz w:val="24"/>
-          <w:szCs w:val="24"/>
-        </w:rPr>
-      </w:pPr>
-      <w:r>
-        <w:rPr>
-          <w:rFonts w:ascii="Bookman Old Style" w:hAnsi="Bookman Old Style"/>
-          <w:sz w:val="24"/>
-          <w:szCs w:val="24"/>
-        </w:rPr>
-        <w:t xml:space="preserve"> </w:t>
-      </w:r>
-    </w:p>
-    <w:p>
-      <w:pPr>
+      <w:r>
+        <w:rPr>
+          <w:rFonts w:ascii="Bookman Old Style" w:hAnsi="Bookman Old Style"/>
+          <w:sz w:val="24"/>
+          <w:szCs w:val="24"/>
+        </w:rPr>
+      </w:r>
+    </w:p>
+    <w:p>
+      <w:pPr>
+        <w:pStyle w:val="Normal"/>
+        <w:ind w:left="-5" w:hanging="0"/>
+        <w:rPr>
+          <w:rFonts w:ascii="Bookman Old Style" w:hAnsi="Bookman Old Style"/>
+          <w:sz w:val="24"/>
+          <w:szCs w:val="24"/>
+        </w:rPr>
+      </w:pPr>
+      <w:r>
+        <w:rPr>
+          <w:rFonts w:ascii="Bookman Old Style" w:hAnsi="Bookman Old Style"/>
+          <w:sz w:val="24"/>
+          <w:szCs w:val="24"/>
+        </w:rPr>
+        <w:t xml:space="preserve">Yang bertanda tangan di bawah ini, Pimpinan Majelis Gereja  Toraja Jemaat Pdt. Romauli dengan ini menerangkan bahwa sesungguhnya:  </w:t>
+      </w:r>
+    </w:p>
+    <w:p>
+      <w:pPr>
+        <w:pStyle w:val="Normal"/>
+        <w:spacing w:lineRule="auto" w:line="259" w:before="0" w:after="179"/>
+        <w:rPr>
+          <w:rFonts w:ascii="Bookman Old Style" w:hAnsi="Bookman Old Style"/>
+          <w:sz w:val="24"/>
+          <w:szCs w:val="24"/>
+        </w:rPr>
+      </w:pPr>
+      <w:r>
+        <w:rPr>
+          <w:rFonts w:ascii="Bookman Old Style" w:hAnsi="Bookman Old Style"/>
+          <w:sz w:val="24"/>
+          <w:szCs w:val="24"/>
+        </w:rPr>
+        <w:t xml:space="preserve"> </w:t>
+      </w:r>
+    </w:p>
+    <w:p>
+      <w:pPr>
+        <w:pStyle w:val="Normal"/>
         <w:tabs>
-          <w:tab w:val="center" w:pos="1440"/>
-          <w:tab w:val="center" w:pos="2160"/>
-          <w:tab w:val="center" w:pos="2919"/>
+          <w:tab w:val="center" w:pos="1440" w:leader="none"/>
+          <w:tab w:val="center" w:pos="2160" w:leader="none"/>
+          <w:tab w:val="center" w:pos="2919" w:leader="none"/>
         </w:tabs>
-        <w:ind w:left="-15"/>
+        <w:ind w:left="-15" w:hanging="0"/>
         <w:rPr>
           <w:rFonts w:ascii="Bookman Old Style" w:hAnsi="Bookman Old Style"/>
           <w:sz w:val="24"/>
@@ -145,49 +124,22 @@
           <w:szCs w:val="24"/>
         </w:rPr>
         <w:t xml:space="preserve">Nama  </w:t>
-      </w:r>
-      <w:r>
-        <w:rPr>
-          <w:rFonts w:ascii="Bookman Old Style" w:hAnsi="Bookman Old Style"/>
-          <w:sz w:val="24"/>
-          <w:szCs w:val="24"/>
-        </w:rPr>
-        <w:tab/>
-        <w:t xml:space="preserve"> </w:t>
-      </w:r>
-      <w:r>
-        <w:rPr>
-          <w:rFonts w:ascii="Bookman Old Style" w:hAnsi="Bookman Old Style"/>
-          <w:sz w:val="24"/>
-          <w:szCs w:val="24"/>
-        </w:rPr>
-        <w:tab/>
-      </w:r>
-      <w:r>
-        <w:rPr>
-          <w:rFonts w:ascii="Bookman Old Style" w:hAnsi="Bookman Old Style"/>
-          <w:sz w:val="24"/>
-          <w:szCs w:val="24"/>
-        </w:rPr>
-        <w:tab/>
-        <w:t xml:space="preserve"> </w:t>
-      </w:r>
-      <w:r>
-        <w:rPr>
-          <w:rFonts w:ascii="Bookman Old Style" w:hAnsi="Bookman Old Style"/>
-          <w:sz w:val="24"/>
-          <w:szCs w:val="24"/>
-        </w:rPr>
+        <w:tab/>
+        <w:t xml:space="preserve"> </w:t>
+        <w:tab/>
+        <w:tab/>
+        <w:t xml:space="preserve"> </w:t>
         <w:tab/>
         <w:t>: ${nama}</w:t>
       </w:r>
     </w:p>
     <w:p>
       <w:pPr>
+        <w:pStyle w:val="Normal"/>
         <w:tabs>
-          <w:tab w:val="center" w:pos="2919"/>
+          <w:tab w:val="center" w:pos="2919" w:leader="none"/>
         </w:tabs>
-        <w:ind w:left="-15"/>
+        <w:ind w:left="-15" w:hanging="0"/>
         <w:rPr>
           <w:rFonts w:ascii="Bookman Old Style" w:hAnsi="Bookman Old Style"/>
           <w:sz w:val="24"/>
@@ -201,68 +153,19 @@
           <w:szCs w:val="24"/>
         </w:rPr>
         <w:t xml:space="preserve">Tempat/Tanggal lahir </w:t>
-      </w:r>
-      <w:r>
-        <w:rPr>
-          <w:rFonts w:ascii="Bookman Old Style" w:hAnsi="Bookman Old Style"/>
-          <w:sz w:val="24"/>
-          <w:szCs w:val="24"/>
-        </w:rPr>
-        <w:tab/>
-      </w:r>
-      <w:r>
-        <w:rPr>
-          <w:rFonts w:ascii="Bookman Old Style" w:hAnsi="Bookman Old Style"/>
-          <w:sz w:val="24"/>
-          <w:szCs w:val="24"/>
-        </w:rPr>
-        <w:tab/>
-        <w:t>: ${</w:t>
-      </w:r>
-      <w:proofErr w:type="spellStart"/>
-      <w:r>
-        <w:rPr>
-          <w:rFonts w:ascii="Bookman Old Style" w:hAnsi="Bookman Old Style"/>
-          <w:sz w:val="24"/>
-          <w:szCs w:val="24"/>
-        </w:rPr>
-        <w:t>tempatLahir</w:t>
-      </w:r>
-      <w:proofErr w:type="spellEnd"/>
-      <w:r>
-        <w:rPr>
-          <w:rFonts w:ascii="Bookman Old Style" w:hAnsi="Bookman Old Style"/>
-          <w:sz w:val="24"/>
-          <w:szCs w:val="24"/>
-        </w:rPr>
-        <w:t>}/${</w:t>
-      </w:r>
-      <w:proofErr w:type="spellStart"/>
-      <w:r>
-        <w:rPr>
-          <w:rFonts w:ascii="Bookman Old Style" w:hAnsi="Bookman Old Style"/>
-          <w:sz w:val="24"/>
-          <w:szCs w:val="24"/>
-        </w:rPr>
-        <w:t>tglLahir</w:t>
-      </w:r>
-      <w:proofErr w:type="spellEnd"/>
-      <w:r>
-        <w:rPr>
-          <w:rFonts w:ascii="Bookman Old Style" w:hAnsi="Bookman Old Style"/>
-          <w:sz w:val="24"/>
-          <w:szCs w:val="24"/>
-        </w:rPr>
-        <w:t>}</w:t>
-      </w:r>
-    </w:p>
-    <w:p>
-      <w:pPr>
+        <w:tab/>
+        <w:tab/>
+        <w:t>: ${tempatLahir}/${tglLahir}</w:t>
+      </w:r>
+    </w:p>
+    <w:p>
+      <w:pPr>
+        <w:pStyle w:val="Normal"/>
         <w:tabs>
-          <w:tab w:val="center" w:pos="2160"/>
-          <w:tab w:val="center" w:pos="2919"/>
+          <w:tab w:val="center" w:pos="2160" w:leader="none"/>
+          <w:tab w:val="center" w:pos="2919" w:leader="none"/>
         </w:tabs>
-        <w:ind w:left="-15"/>
+        <w:ind w:left="-15" w:hanging="0"/>
         <w:rPr>
           <w:rFonts w:ascii="Bookman Old Style" w:hAnsi="Bookman Old Style"/>
           <w:sz w:val="24"/>
@@ -276,60 +179,22 @@
           <w:szCs w:val="24"/>
         </w:rPr>
         <w:t xml:space="preserve">Jenis Kelamin </w:t>
-      </w:r>
-      <w:r>
-        <w:rPr>
-          <w:rFonts w:ascii="Bookman Old Style" w:hAnsi="Bookman Old Style"/>
-          <w:sz w:val="24"/>
-          <w:szCs w:val="24"/>
-        </w:rPr>
-        <w:tab/>
-        <w:t xml:space="preserve"> </w:t>
-      </w:r>
-      <w:r>
-        <w:rPr>
-          <w:rFonts w:ascii="Bookman Old Style" w:hAnsi="Bookman Old Style"/>
-          <w:sz w:val="24"/>
-          <w:szCs w:val="24"/>
-        </w:rPr>
-        <w:tab/>
-      </w:r>
-      <w:r>
-        <w:rPr>
-          <w:rFonts w:ascii="Bookman Old Style" w:hAnsi="Bookman Old Style"/>
-          <w:sz w:val="24"/>
-          <w:szCs w:val="24"/>
-        </w:rPr>
-        <w:tab/>
-        <w:t>: ${</w:t>
-      </w:r>
-      <w:proofErr w:type="spellStart"/>
-      <w:r>
-        <w:rPr>
-          <w:rFonts w:ascii="Bookman Old Style" w:hAnsi="Bookman Old Style"/>
-          <w:sz w:val="24"/>
-          <w:szCs w:val="24"/>
-        </w:rPr>
-        <w:t>jenisKelamin</w:t>
-      </w:r>
-      <w:proofErr w:type="spellEnd"/>
-      <w:r>
-        <w:rPr>
-          <w:rFonts w:ascii="Bookman Old Style" w:hAnsi="Bookman Old Style"/>
-          <w:sz w:val="24"/>
-          <w:szCs w:val="24"/>
-        </w:rPr>
-        <w:t xml:space="preserve">} </w:t>
-      </w:r>
-    </w:p>
-    <w:p>
-      <w:pPr>
+        <w:tab/>
+        <w:t xml:space="preserve"> </w:t>
+        <w:tab/>
+        <w:tab/>
+        <w:t xml:space="preserve">: ${jenisKelamin} </w:t>
+      </w:r>
+    </w:p>
+    <w:p>
+      <w:pPr>
+        <w:pStyle w:val="Normal"/>
         <w:tabs>
-          <w:tab w:val="center" w:pos="1440"/>
-          <w:tab w:val="center" w:pos="2160"/>
-          <w:tab w:val="center" w:pos="2919"/>
+          <w:tab w:val="center" w:pos="1440" w:leader="none"/>
+          <w:tab w:val="center" w:pos="2160" w:leader="none"/>
+          <w:tab w:val="center" w:pos="2919" w:leader="none"/>
         </w:tabs>
-        <w:ind w:left="-15"/>
+        <w:ind w:left="-15" w:hanging="0"/>
         <w:rPr>
           <w:rFonts w:ascii="Bookman Old Style" w:hAnsi="Bookman Old Style"/>
           <w:sz w:val="24"/>
@@ -343,82 +208,38 @@
           <w:szCs w:val="24"/>
         </w:rPr>
         <w:t xml:space="preserve">Alamat </w:t>
-      </w:r>
-      <w:r>
-        <w:rPr>
-          <w:rFonts w:ascii="Bookman Old Style" w:hAnsi="Bookman Old Style"/>
-          <w:sz w:val="24"/>
-          <w:szCs w:val="24"/>
-        </w:rPr>
-        <w:tab/>
-        <w:t xml:space="preserve"> </w:t>
-      </w:r>
-      <w:r>
-        <w:rPr>
-          <w:rFonts w:ascii="Bookman Old Style" w:hAnsi="Bookman Old Style"/>
-          <w:sz w:val="24"/>
-          <w:szCs w:val="24"/>
-        </w:rPr>
-        <w:tab/>
-        <w:t xml:space="preserve"> </w:t>
-      </w:r>
-      <w:r>
-        <w:rPr>
-          <w:rFonts w:ascii="Bookman Old Style" w:hAnsi="Bookman Old Style"/>
-          <w:sz w:val="24"/>
-          <w:szCs w:val="24"/>
-        </w:rPr>
-        <w:tab/>
-      </w:r>
-      <w:r>
-        <w:rPr>
-          <w:rFonts w:ascii="Bookman Old Style" w:hAnsi="Bookman Old Style"/>
-          <w:sz w:val="24"/>
-          <w:szCs w:val="24"/>
-        </w:rPr>
+        <w:tab/>
+        <w:t xml:space="preserve"> </w:t>
+        <w:tab/>
+        <w:t xml:space="preserve"> </w:t>
+        <w:tab/>
         <w:tab/>
         <w:t>: ${alamat}</w:t>
       </w:r>
     </w:p>
     <w:p>
       <w:pPr>
-        <w:ind w:left="-5"/>
-        <w:rPr>
-          <w:rFonts w:ascii="Bookman Old Style" w:hAnsi="Bookman Old Style"/>
-          <w:sz w:val="24"/>
-          <w:szCs w:val="24"/>
-        </w:rPr>
-      </w:pPr>
-      <w:r>
-        <w:rPr>
-          <w:rFonts w:ascii="Bookman Old Style" w:hAnsi="Bookman Old Style"/>
-          <w:sz w:val="24"/>
-          <w:szCs w:val="24"/>
-        </w:rPr>
-        <w:t>adalah anggota Gereja Toraja yang aktif dan terdaftar pada Wijk ${</w:t>
-      </w:r>
-      <w:proofErr w:type="spellStart"/>
-      <w:r>
-        <w:rPr>
-          <w:rFonts w:ascii="Bookman Old Style" w:hAnsi="Bookman Old Style"/>
-          <w:sz w:val="24"/>
-          <w:szCs w:val="24"/>
-        </w:rPr>
-        <w:t>wijk</w:t>
-      </w:r>
-      <w:proofErr w:type="spellEnd"/>
-      <w:r>
-        <w:rPr>
-          <w:rFonts w:ascii="Bookman Old Style" w:hAnsi="Bookman Old Style"/>
-          <w:sz w:val="24"/>
-          <w:szCs w:val="24"/>
-        </w:rPr>
-        <w:t>}</w:t>
-      </w:r>
-    </w:p>
-    <w:p>
-      <w:pPr>
-        <w:ind w:left="-5"/>
+        <w:pStyle w:val="Normal"/>
+        <w:ind w:left="-5" w:hanging="0"/>
+        <w:rPr>
+          <w:rFonts w:ascii="Bookman Old Style" w:hAnsi="Bookman Old Style"/>
+          <w:sz w:val="24"/>
+          <w:szCs w:val="24"/>
+        </w:rPr>
+      </w:pPr>
+      <w:r>
+        <w:rPr>
+          <w:rFonts w:ascii="Bookman Old Style" w:hAnsi="Bookman Old Style"/>
+          <w:sz w:val="24"/>
+          <w:szCs w:val="24"/>
+        </w:rPr>
+        <w:t>adalah anggota Gereja Toraja yang aktif dan terdaftar pada Wijk ${wijk}</w:t>
+      </w:r>
+    </w:p>
+    <w:p>
+      <w:pPr>
+        <w:pStyle w:val="Normal"/>
+        <w:ind w:left="-5" w:hanging="0"/>
         <w:rPr>
           <w:rFonts w:ascii="Bookman Old Style" w:hAnsi="Bookman Old Style"/>
           <w:sz w:val="24"/>
@@ -436,25 +257,27 @@
     </w:p>
     <w:p>
       <w:pPr>
-        <w:spacing w:after="157" w:line="259" w:lineRule="auto"/>
-        <w:rPr>
-          <w:rFonts w:ascii="Bookman Old Style" w:hAnsi="Bookman Old Style"/>
-          <w:sz w:val="24"/>
-          <w:szCs w:val="24"/>
-        </w:rPr>
-      </w:pPr>
-      <w:r>
-        <w:rPr>
-          <w:rFonts w:ascii="Bookman Old Style" w:hAnsi="Bookman Old Style"/>
-          <w:sz w:val="24"/>
-          <w:szCs w:val="24"/>
-        </w:rPr>
-        <w:t xml:space="preserve"> </w:t>
-      </w:r>
-    </w:p>
-    <w:p>
-      <w:pPr>
-        <w:spacing w:after="158" w:line="259" w:lineRule="auto"/>
+        <w:pStyle w:val="Normal"/>
+        <w:spacing w:lineRule="auto" w:line="259" w:before="0" w:after="157"/>
+        <w:rPr>
+          <w:rFonts w:ascii="Bookman Old Style" w:hAnsi="Bookman Old Style"/>
+          <w:sz w:val="24"/>
+          <w:szCs w:val="24"/>
+        </w:rPr>
+      </w:pPr>
+      <w:r>
+        <w:rPr>
+          <w:rFonts w:ascii="Bookman Old Style" w:hAnsi="Bookman Old Style"/>
+          <w:sz w:val="24"/>
+          <w:szCs w:val="24"/>
+        </w:rPr>
+        <w:t xml:space="preserve"> </w:t>
+      </w:r>
+    </w:p>
+    <w:p>
+      <w:pPr>
+        <w:pStyle w:val="Normal"/>
+        <w:spacing w:lineRule="auto" w:line="259" w:before="0" w:after="158"/>
         <w:jc w:val="center"/>
         <w:rPr>
           <w:rFonts w:ascii="Bookman Old Style" w:hAnsi="Bookman Old Style"/>
@@ -468,30 +291,13 @@
           <w:sz w:val="24"/>
           <w:szCs w:val="24"/>
         </w:rPr>
-        <w:t>Gereja HKI, ${</w:t>
-      </w:r>
-      <w:proofErr w:type="spellStart"/>
-      <w:r>
-        <w:rPr>
-          <w:rFonts w:ascii="Bookman Old Style" w:hAnsi="Bookman Old Style"/>
-          <w:sz w:val="24"/>
-          <w:szCs w:val="24"/>
-        </w:rPr>
-        <w:t>tglSekarang</w:t>
-      </w:r>
-      <w:proofErr w:type="spellEnd"/>
-      <w:r>
-        <w:rPr>
-          <w:rFonts w:ascii="Bookman Old Style" w:hAnsi="Bookman Old Style"/>
-          <w:sz w:val="24"/>
-          <w:szCs w:val="24"/>
-        </w:rPr>
-        <w:t>}</w:t>
-      </w:r>
-    </w:p>
-    <w:p>
-      <w:pPr>
-        <w:spacing w:after="158" w:line="259" w:lineRule="auto"/>
+        <w:t>Gereja HKI, ${tglSekarang}</w:t>
+      </w:r>
+    </w:p>
+    <w:p>
+      <w:pPr>
+        <w:pStyle w:val="Normal"/>
+        <w:spacing w:lineRule="auto" w:line="259" w:before="0" w:after="158"/>
         <w:jc w:val="center"/>
         <w:rPr>
           <w:rFonts w:ascii="Bookman Old Style" w:hAnsi="Bookman Old Style"/>
@@ -511,19 +317,20 @@
     </w:p>
     <w:p>
       <w:pPr>
+        <w:pStyle w:val="Normal"/>
         <w:tabs>
-          <w:tab w:val="center" w:pos="1440"/>
-          <w:tab w:val="center" w:pos="2160"/>
-          <w:tab w:val="center" w:pos="2880"/>
-          <w:tab w:val="center" w:pos="3600"/>
-          <w:tab w:val="center" w:pos="4320"/>
-          <w:tab w:val="center" w:pos="5040"/>
-          <w:tab w:val="center" w:pos="5760"/>
-          <w:tab w:val="center" w:pos="6480"/>
-          <w:tab w:val="center" w:pos="7880"/>
+          <w:tab w:val="center" w:pos="1440" w:leader="none"/>
+          <w:tab w:val="center" w:pos="2160" w:leader="none"/>
+          <w:tab w:val="center" w:pos="2880" w:leader="none"/>
+          <w:tab w:val="center" w:pos="3600" w:leader="none"/>
+          <w:tab w:val="center" w:pos="4320" w:leader="none"/>
+          <w:tab w:val="center" w:pos="5040" w:leader="none"/>
+          <w:tab w:val="center" w:pos="5760" w:leader="none"/>
+          <w:tab w:val="center" w:pos="6480" w:leader="none"/>
+          <w:tab w:val="center" w:pos="7880" w:leader="none"/>
         </w:tabs>
-        <w:spacing w:after="160" w:line="259" w:lineRule="auto"/>
-        <w:ind w:left="-15"/>
+        <w:spacing w:lineRule="auto" w:line="259" w:before="0" w:after="160"/>
+        <w:ind w:left="-15" w:hanging="0"/>
         <w:rPr>
           <w:rFonts w:ascii="Bookman Old Style" w:hAnsi="Bookman Old Style"/>
           <w:sz w:val="24"/>
@@ -538,102 +345,31 @@
           <w:szCs w:val="24"/>
         </w:rPr>
         <w:t xml:space="preserve">Ketua,  </w:t>
-      </w:r>
-      <w:r>
-        <w:rPr>
-          <w:rFonts w:ascii="Bookman Old Style" w:hAnsi="Bookman Old Style"/>
-          <w:b/>
-          <w:sz w:val="24"/>
-          <w:szCs w:val="24"/>
-        </w:rPr>
-        <w:tab/>
-        <w:t xml:space="preserve"> </w:t>
-      </w:r>
-      <w:r>
-        <w:rPr>
-          <w:rFonts w:ascii="Bookman Old Style" w:hAnsi="Bookman Old Style"/>
-          <w:b/>
-          <w:sz w:val="24"/>
-          <w:szCs w:val="24"/>
-        </w:rPr>
-        <w:tab/>
-        <w:t xml:space="preserve"> </w:t>
-      </w:r>
-      <w:r>
-        <w:rPr>
-          <w:rFonts w:ascii="Bookman Old Style" w:hAnsi="Bookman Old Style"/>
-          <w:b/>
-          <w:sz w:val="24"/>
-          <w:szCs w:val="24"/>
-        </w:rPr>
-        <w:tab/>
-        <w:t xml:space="preserve"> </w:t>
-      </w:r>
-      <w:r>
-        <w:rPr>
-          <w:rFonts w:ascii="Bookman Old Style" w:hAnsi="Bookman Old Style"/>
-          <w:b/>
-          <w:sz w:val="24"/>
-          <w:szCs w:val="24"/>
-        </w:rPr>
-        <w:tab/>
-        <w:t xml:space="preserve"> </w:t>
-      </w:r>
-      <w:r>
-        <w:rPr>
-          <w:rFonts w:ascii="Bookman Old Style" w:hAnsi="Bookman Old Style"/>
-          <w:b/>
-          <w:sz w:val="24"/>
-          <w:szCs w:val="24"/>
-        </w:rPr>
-        <w:tab/>
-        <w:t xml:space="preserve"> </w:t>
-      </w:r>
-      <w:r>
-        <w:rPr>
-          <w:rFonts w:ascii="Bookman Old Style" w:hAnsi="Bookman Old Style"/>
-          <w:b/>
-          <w:sz w:val="24"/>
-          <w:szCs w:val="24"/>
-        </w:rPr>
-        <w:tab/>
-        <w:t xml:space="preserve"> </w:t>
-      </w:r>
-      <w:r>
-        <w:rPr>
-          <w:rFonts w:ascii="Bookman Old Style" w:hAnsi="Bookman Old Style"/>
-          <w:b/>
-          <w:sz w:val="24"/>
-          <w:szCs w:val="24"/>
-        </w:rPr>
-        <w:tab/>
-        <w:t xml:space="preserve"> </w:t>
-      </w:r>
-      <w:r>
-        <w:rPr>
-          <w:rFonts w:ascii="Bookman Old Style" w:hAnsi="Bookman Old Style"/>
-          <w:b/>
-          <w:sz w:val="24"/>
-          <w:szCs w:val="24"/>
-        </w:rPr>
-        <w:tab/>
-        <w:t xml:space="preserve"> </w:t>
-      </w:r>
-      <w:r>
-        <w:rPr>
-          <w:rFonts w:ascii="Bookman Old Style" w:hAnsi="Bookman Old Style"/>
-          <w:b/>
-          <w:sz w:val="24"/>
-          <w:szCs w:val="24"/>
-        </w:rPr>
+        <w:tab/>
+        <w:t xml:space="preserve"> </w:t>
+        <w:tab/>
+        <w:t xml:space="preserve"> </w:t>
+        <w:tab/>
+        <w:t xml:space="preserve"> </w:t>
+        <w:tab/>
+        <w:t xml:space="preserve"> </w:t>
+        <w:tab/>
+        <w:t xml:space="preserve"> </w:t>
+        <w:tab/>
+        <w:t xml:space="preserve"> </w:t>
+        <w:tab/>
+        <w:t xml:space="preserve"> </w:t>
+        <w:tab/>
+        <w:t xml:space="preserve"> </w:t>
         <w:tab/>
         <w:t xml:space="preserve">Sekretaris, </w:t>
       </w:r>
     </w:p>
     <w:p>
       <w:pPr>
-        <w:spacing w:after="85" w:line="259" w:lineRule="auto"/>
-        <w:ind w:left="72"/>
+        <w:pStyle w:val="Normal"/>
+        <w:spacing w:lineRule="auto" w:line="259" w:before="0" w:after="85"/>
+        <w:ind w:left="72" w:hanging="0"/>
         <w:jc w:val="center"/>
         <w:rPr>
           <w:rFonts w:ascii="Bookman Old Style" w:hAnsi="Bookman Old Style"/>
@@ -661,7 +397,8 @@
     </w:p>
     <w:p>
       <w:pPr>
-        <w:spacing w:after="232" w:line="259" w:lineRule="auto"/>
+        <w:pStyle w:val="Normal"/>
+        <w:spacing w:lineRule="auto" w:line="259" w:before="0" w:after="232"/>
         <w:rPr>
           <w:rFonts w:ascii="Bookman Old Style" w:hAnsi="Bookman Old Style"/>
           <w:sz w:val="24"/>
@@ -680,8 +417,9 @@
     </w:p>
     <w:p>
       <w:pPr>
-        <w:spacing w:after="19" w:line="397" w:lineRule="auto"/>
-        <w:ind w:left="-5"/>
+        <w:pStyle w:val="Normal"/>
+        <w:spacing w:lineRule="auto" w:line="396" w:before="0" w:after="19"/>
+        <w:ind w:left="-5" w:hanging="0"/>
         <w:rPr>
           <w:rFonts w:ascii="Bookman Old Style" w:hAnsi="Bookman Old Style"/>
           <w:sz w:val="24"/>
@@ -706,44 +444,12 @@
         </w:rPr>
         <w:tab/>
         <w:t xml:space="preserve"> </w:t>
-      </w:r>
-      <w:r>
-        <w:rPr>
-          <w:rFonts w:ascii="Bookman Old Style" w:hAnsi="Bookman Old Style"/>
-          <w:b/>
-          <w:sz w:val="24"/>
-          <w:szCs w:val="24"/>
-        </w:rPr>
-        <w:tab/>
-        <w:t xml:space="preserve"> </w:t>
-      </w:r>
-      <w:r>
-        <w:rPr>
-          <w:rFonts w:ascii="Bookman Old Style" w:hAnsi="Bookman Old Style"/>
-          <w:b/>
-          <w:sz w:val="24"/>
-          <w:szCs w:val="24"/>
-        </w:rPr>
-        <w:tab/>
-        <w:t xml:space="preserve"> </w:t>
-      </w:r>
-      <w:r>
-        <w:rPr>
-          <w:rFonts w:ascii="Bookman Old Style" w:hAnsi="Bookman Old Style"/>
-          <w:b/>
-          <w:sz w:val="24"/>
-          <w:szCs w:val="24"/>
-        </w:rPr>
-        <w:tab/>
-        <w:t xml:space="preserve"> </w:t>
-      </w:r>
-      <w:r>
-        <w:rPr>
-          <w:rFonts w:ascii="Bookman Old Style" w:hAnsi="Bookman Old Style"/>
-          <w:b/>
-          <w:sz w:val="24"/>
-          <w:szCs w:val="24"/>
-        </w:rPr>
+        <w:tab/>
+        <w:t xml:space="preserve"> </w:t>
+        <w:tab/>
+        <w:t xml:space="preserve"> </w:t>
+        <w:tab/>
+        <w:t xml:space="preserve"> </w:t>
         <w:tab/>
         <w:t xml:space="preserve">……………………. </w:t>
       </w:r>
@@ -754,82 +460,37 @@
           <w:szCs w:val="24"/>
         </w:rPr>
         <w:t xml:space="preserve">N.HP/WA:    </w:t>
-      </w:r>
-      <w:r>
-        <w:rPr>
-          <w:rFonts w:ascii="Bookman Old Style" w:hAnsi="Bookman Old Style"/>
-          <w:sz w:val="24"/>
-          <w:szCs w:val="24"/>
-        </w:rPr>
         <w:tab/>
         <w:t xml:space="preserve">  </w:t>
-      </w:r>
-      <w:r>
-        <w:rPr>
-          <w:rFonts w:ascii="Bookman Old Style" w:hAnsi="Bookman Old Style"/>
-          <w:sz w:val="24"/>
-          <w:szCs w:val="24"/>
-        </w:rPr>
-        <w:tab/>
-        <w:t xml:space="preserve"> </w:t>
-      </w:r>
-      <w:r>
-        <w:rPr>
-          <w:rFonts w:ascii="Bookman Old Style" w:hAnsi="Bookman Old Style"/>
-          <w:sz w:val="24"/>
-          <w:szCs w:val="24"/>
-        </w:rPr>
-        <w:tab/>
-        <w:t xml:space="preserve"> </w:t>
-      </w:r>
-      <w:r>
-        <w:rPr>
-          <w:rFonts w:ascii="Bookman Old Style" w:hAnsi="Bookman Old Style"/>
-          <w:sz w:val="24"/>
-          <w:szCs w:val="24"/>
-        </w:rPr>
-        <w:tab/>
-        <w:t xml:space="preserve"> </w:t>
-      </w:r>
-      <w:r>
-        <w:rPr>
-          <w:rFonts w:ascii="Bookman Old Style" w:hAnsi="Bookman Old Style"/>
-          <w:sz w:val="24"/>
-          <w:szCs w:val="24"/>
-        </w:rPr>
-        <w:tab/>
-        <w:t xml:space="preserve"> </w:t>
-      </w:r>
-      <w:r>
-        <w:rPr>
-          <w:rFonts w:ascii="Bookman Old Style" w:hAnsi="Bookman Old Style"/>
-          <w:sz w:val="24"/>
-          <w:szCs w:val="24"/>
-        </w:rPr>
-        <w:tab/>
-        <w:t xml:space="preserve"> </w:t>
-      </w:r>
-      <w:r>
-        <w:rPr>
-          <w:rFonts w:ascii="Bookman Old Style" w:hAnsi="Bookman Old Style"/>
-          <w:sz w:val="24"/>
-          <w:szCs w:val="24"/>
-        </w:rPr>
+        <w:tab/>
+        <w:t xml:space="preserve"> </w:t>
+        <w:tab/>
+        <w:t xml:space="preserve"> </w:t>
+        <w:tab/>
+        <w:t xml:space="preserve"> </w:t>
+        <w:tab/>
+        <w:t xml:space="preserve"> </w:t>
+        <w:tab/>
+        <w:t xml:space="preserve"> </w:t>
         <w:tab/>
         <w:t xml:space="preserve">N.HP/WA:    </w:t>
       </w:r>
     </w:p>
     <w:p>
       <w:pPr>
-        <w:spacing w:after="176" w:line="259" w:lineRule="auto"/>
-      </w:pPr>
-      <w:r>
-        <w:t xml:space="preserve"> </w:t>
-      </w:r>
-    </w:p>
-    <w:p>
-      <w:pPr>
-        <w:spacing w:after="158" w:line="259" w:lineRule="auto"/>
+        <w:pStyle w:val="Normal"/>
+        <w:spacing w:lineRule="auto" w:line="259" w:before="0" w:after="176"/>
+        <w:rPr/>
+      </w:pPr>
+      <w:r>
+        <w:rPr/>
+        <w:t xml:space="preserve"> </w:t>
+      </w:r>
+    </w:p>
+    <w:p>
+      <w:pPr>
+        <w:pStyle w:val="Normal"/>
+        <w:spacing w:lineRule="auto" w:line="259" w:before="0" w:after="158"/>
         <w:jc w:val="center"/>
         <w:rPr>
           <w:rFonts w:ascii="Bookman Old Style" w:hAnsi="Bookman Old Style"/>
@@ -837,83 +498,55 @@
           <w:szCs w:val="24"/>
         </w:rPr>
       </w:pPr>
-    </w:p>
-    <w:p>
-      <w:pPr>
+      <w:r>
+        <w:rPr>
+          <w:rFonts w:ascii="Bookman Old Style" w:hAnsi="Bookman Old Style"/>
+          <w:sz w:val="24"/>
+          <w:szCs w:val="24"/>
+        </w:rPr>
+      </w:r>
+    </w:p>
+    <w:p>
+      <w:pPr>
+        <w:pStyle w:val="Normal"/>
         <w:jc w:val="center"/>
-        <w:rPr>
-          <w:lang w:val="en-US"/>
-        </w:rPr>
-      </w:pPr>
+        <w:rPr/>
+      </w:pPr>
+      <w:r>
+        <w:rPr/>
+      </w:r>
+      <w:bookmarkStart w:id="1" w:name="__DdeLink__236_4291632493"/>
+      <w:bookmarkStart w:id="2" w:name="__DdeLink__236_4291632493"/>
+      <w:bookmarkEnd w:id="2"/>
     </w:p>
     <w:sectPr>
-      <w:headerReference w:type="default" r:id="rId6"/>
+      <w:headerReference w:type="default" r:id="rId2"/>
+      <w:type w:val="nextPage"/>
       <w:pgSz w:w="11906" w:h="16838"/>
-      <w:pgMar w:top="1440" w:right="1440" w:bottom="1440" w:left="1440" w:header="708" w:footer="708" w:gutter="0"/>
-      <w:cols w:space="708"/>
-      <w:docGrid w:linePitch="360"/>
+      <w:pgMar w:left="1440" w:right="1440" w:header="708" w:top="1440" w:footer="0" w:bottom="1440" w:gutter="0"/>
+      <w:pgNumType w:fmt="decimal"/>
+      <w:formProt w:val="false"/>
+      <w:textDirection w:val="lrTb"/>
+      <w:docGrid w:type="default" w:linePitch="360" w:charSpace="4096"/>
     </w:sectPr>
   </w:body>
 </w:document>
 </file>
 
-<file path=word/endnotes.xml><?xml version="1.0" encoding="utf-8"?>
-<w:endnotes xmlns:wpc="http://schemas.microsoft.com/office/word/2010/wordprocessingCanvas" xmlns:cx="http://schemas.microsoft.com/office/drawing/2014/chartex" xmlns:cx1="http://schemas.microsoft.com/office/drawing/2015/9/8/chartex" xmlns:cx2="http://schemas.microsoft.com/office/drawing/2015/10/21/chartex" xmlns:cx3="http://schemas.microsoft.com/office/drawing/2016/5/9/chartex" xmlns:cx4="http://schemas.microsoft.com/office/drawing/2016/5/10/chartex" xmlns:cx5="http://schemas.microsoft.com/office/drawing/2016/5/11/chartex" xmlns:cx6="http://schemas.microsoft.com/office/drawing/2016/5/12/chartex" xmlns:cx7="http://schemas.microsoft.com/office/drawing/2016/5/13/chartex" xmlns:cx8="http://schemas.microsoft.com/office/drawing/2016/5/14/chartex" xmlns:mc="http://schemas.openxmlformats.org/markup-compatibility/2006" xmlns:aink="http://schemas.microsoft.com/office/drawing/2016/ink" xmlns:am3d="http://schemas.microsoft.com/office/drawing/2017/model3d" xmlns:o="urn:schemas-microsoft-com:office:office" xmlns:oel="http://schemas.microsoft.com/office/2019/extlst" xmlns:r="http://schemas.openxmlformats.org/officeDocument/2006/relationships" xmlns:m="http://schemas.openxmlformats.org/officeDocument/2006/math" xmlns:v="urn:schemas-microsoft-com:vml" xmlns:wp14="http://schemas.microsoft.com/office/word/2010/wordprocessingDrawing" xmlns:wp="http://schemas.openxmlformats.org/drawingml/2006/wordprocessingDrawing" xmlns:w10="urn:schemas-microsoft-com:office:word" xmlns:w="http://schemas.openxmlformats.org/wordprocessingml/2006/main" xmlns:w14="http://schemas.microsoft.com/office/word/2010/wordml" xmlns:w15="http://schemas.microsoft.com/office/word/2012/wordml" xmlns:w16cex="http://schemas.microsoft.com/office/word/2018/wordml/cex" xmlns:w16cid="http://schemas.microsoft.com/office/word/2016/wordml/cid" xmlns:w16="http://schemas.microsoft.com/office/word/2018/wordml" xmlns:w16sdtdh="http://schemas.microsoft.com/office/word/2020/wordml/sdtdatahash" xmlns:w16se="http://schemas.microsoft.com/office/word/2015/wordml/symex" xmlns:wpg="http://schemas.microsoft.com/office/word/2010/wordprocessingGroup" xmlns:wpi="http://schemas.microsoft.com/office/word/2010/wordprocessingInk" xmlns:wne="http://schemas.microsoft.com/office/word/2006/wordml" xmlns:wps="http://schemas.microsoft.com/office/word/2010/wordprocessingShape" mc:Ignorable="w14 w15 w16se w16cid w16 w16cex w16sdtdh wp14">
-  <w:endnote w:type="separator" w:id="-1">
-    <w:p>
-      <w:r>
-        <w:separator/>
-      </w:r>
-    </w:p>
-  </w:endnote>
-  <w:endnote w:type="continuationSeparator" w:id="0">
-    <w:p>
-      <w:r>
-        <w:continuationSeparator/>
-      </w:r>
-    </w:p>
-  </w:endnote>
-</w:endnotes>
-</file>
-
-<file path=word/footnotes.xml><?xml version="1.0" encoding="utf-8"?>
-<w:footnotes xmlns:wpc="http://schemas.microsoft.com/office/word/2010/wordprocessingCanvas" xmlns:cx="http://schemas.microsoft.com/office/drawing/2014/chartex" xmlns:cx1="http://schemas.microsoft.com/office/drawing/2015/9/8/chartex" xmlns:cx2="http://schemas.microsoft.com/office/drawing/2015/10/21/chartex" xmlns:cx3="http://schemas.microsoft.com/office/drawing/2016/5/9/chartex" xmlns:cx4="http://schemas.microsoft.com/office/drawing/2016/5/10/chartex" xmlns:cx5="http://schemas.microsoft.com/office/drawing/2016/5/11/chartex" xmlns:cx6="http://schemas.microsoft.com/office/drawing/2016/5/12/chartex" xmlns:cx7="http://schemas.microsoft.com/office/drawing/2016/5/13/chartex" xmlns:cx8="http://schemas.microsoft.com/office/drawing/2016/5/14/chartex" xmlns:mc="http://schemas.openxmlformats.org/markup-compatibility/2006" xmlns:aink="http://schemas.microsoft.com/office/drawing/2016/ink" xmlns:am3d="http://schemas.microsoft.com/office/drawing/2017/model3d" xmlns:o="urn:schemas-microsoft-com:office:office" xmlns:oel="http://schemas.microsoft.com/office/2019/extlst" xmlns:r="http://schemas.openxmlformats.org/officeDocument/2006/relationships" xmlns:m="http://schemas.openxmlformats.org/officeDocument/2006/math" xmlns:v="urn:schemas-microsoft-com:vml" xmlns:wp14="http://schemas.microsoft.com/office/word/2010/wordprocessingDrawing" xmlns:wp="http://schemas.openxmlformats.org/drawingml/2006/wordprocessingDrawing" xmlns:w10="urn:schemas-microsoft-com:office:word" xmlns:w="http://schemas.openxmlformats.org/wordprocessingml/2006/main" xmlns:w14="http://schemas.microsoft.com/office/word/2010/wordml" xmlns:w15="http://schemas.microsoft.com/office/word/2012/wordml" xmlns:w16cex="http://schemas.microsoft.com/office/word/2018/wordml/cex" xmlns:w16cid="http://schemas.microsoft.com/office/word/2016/wordml/cid" xmlns:w16="http://schemas.microsoft.com/office/word/2018/wordml" xmlns:w16sdtdh="http://schemas.microsoft.com/office/word/2020/wordml/sdtdatahash" xmlns:w16se="http://schemas.microsoft.com/office/word/2015/wordml/symex" xmlns:wpg="http://schemas.microsoft.com/office/word/2010/wordprocessingGroup" xmlns:wpi="http://schemas.microsoft.com/office/word/2010/wordprocessingInk" xmlns:wne="http://schemas.microsoft.com/office/word/2006/wordml" xmlns:wps="http://schemas.microsoft.com/office/word/2010/wordprocessingShape" mc:Ignorable="w14 w15 w16se w16cid w16 w16cex w16sdtdh wp14">
-  <w:footnote w:type="separator" w:id="-1">
-    <w:p>
-      <w:r>
-        <w:separator/>
-      </w:r>
-    </w:p>
-  </w:footnote>
-  <w:footnote w:type="continuationSeparator" w:id="0">
-    <w:p>
-      <w:r>
-        <w:continuationSeparator/>
-      </w:r>
-    </w:p>
-  </w:footnote>
-</w:footnotes>
-</file>
-
 <file path=word/header1.xml><?xml version="1.0" encoding="utf-8"?>
-<w:hdr xmlns:wpc="http://schemas.microsoft.com/office/word/2010/wordprocessingCanvas" xmlns:cx="http://schemas.microsoft.com/office/drawing/2014/chartex" xmlns:cx1="http://schemas.microsoft.com/office/drawing/2015/9/8/chartex" xmlns:cx2="http://schemas.microsoft.com/office/drawing/2015/10/21/chartex" xmlns:cx3="http://schemas.microsoft.com/office/drawing/2016/5/9/chartex" xmlns:cx4="http://schemas.microsoft.com/office/drawing/2016/5/10/chartex" xmlns:cx5="http://schemas.microsoft.com/office/drawing/2016/5/11/chartex" xmlns:cx6="http://schemas.microsoft.com/office/drawing/2016/5/12/chartex" xmlns:cx7="http://schemas.microsoft.com/office/drawing/2016/5/13/chartex" xmlns:cx8="http://schemas.microsoft.com/office/drawing/2016/5/14/chartex" xmlns:mc="http://schemas.openxmlformats.org/markup-compatibility/2006" xmlns:aink="http://schemas.microsoft.com/office/drawing/2016/ink" xmlns:am3d="http://schemas.microsoft.com/office/drawing/2017/model3d" xmlns:o="urn:schemas-microsoft-com:office:office" xmlns:oel="http://schemas.microsoft.com/office/2019/extlst" xmlns:r="http://schemas.openxmlformats.org/officeDocument/2006/relationships" xmlns:m="http://schemas.openxmlformats.org/officeDocument/2006/math" xmlns:v="urn:schemas-microsoft-com:vml" xmlns:wp14="http://schemas.microsoft.com/office/word/2010/wordprocessingDrawing" xmlns:wp="http://schemas.openxmlformats.org/drawingml/2006/wordprocessingDrawing" xmlns:w10="urn:schemas-microsoft-com:office:word" xmlns:w="http://schemas.openxmlformats.org/wordprocessingml/2006/main" xmlns:w14="http://schemas.microsoft.com/office/word/2010/wordml" xmlns:w15="http://schemas.microsoft.com/office/word/2012/wordml" xmlns:w16cex="http://schemas.microsoft.com/office/word/2018/wordml/cex" xmlns:w16cid="http://schemas.microsoft.com/office/word/2016/wordml/cid" xmlns:w16="http://schemas.microsoft.com/office/word/2018/wordml" xmlns:w16sdtdh="http://schemas.microsoft.com/office/word/2020/wordml/sdtdatahash" xmlns:w16se="http://schemas.microsoft.com/office/word/2015/wordml/symex" xmlns:wpg="http://schemas.microsoft.com/office/word/2010/wordprocessingGroup" xmlns:wpi="http://schemas.microsoft.com/office/word/2010/wordprocessingInk" xmlns:wne="http://schemas.microsoft.com/office/word/2006/wordml" xmlns:wps="http://schemas.microsoft.com/office/word/2010/wordprocessingShape" mc:Ignorable="w14 w15 w16se w16cid w16 w16cex w16sdtdh wp14">
+<w:hdr xmlns:o="urn:schemas-microsoft-com:office:office" xmlns:r="http://schemas.openxmlformats.org/officeDocument/2006/relationships" xmlns:v="urn:schemas-microsoft-com:vml" xmlns:w="http://schemas.openxmlformats.org/wordprocessingml/2006/main" xmlns:w10="urn:schemas-microsoft-com:office:word" xmlns:wp="http://schemas.openxmlformats.org/drawingml/2006/wordprocessingDrawing" xmlns:wps="http://schemas.microsoft.com/office/word/2010/wordprocessingShape" xmlns:wpg="http://schemas.microsoft.com/office/word/2010/wordprocessingGroup" xmlns:mc="http://schemas.openxmlformats.org/markup-compatibility/2006" xmlns:wp14="http://schemas.microsoft.com/office/word/2010/wordprocessingDrawing" xmlns:w14="http://schemas.microsoft.com/office/word/2010/wordml" mc:Ignorable="w14 wp14">
   <w:p>
     <w:pPr>
       <w:pStyle w:val="Title"/>
-      <w:spacing w:before="0"/>
+      <w:spacing w:before="0" w:after="0"/>
       <w:rPr>
         <w:sz w:val="40"/>
         <w:szCs w:val="40"/>
       </w:rPr>
     </w:pPr>
     <w:r>
-      <w:rPr>
-        <w:noProof/>
-        <w:sz w:val="40"/>
-        <w:szCs w:val="40"/>
-      </w:rPr>
       <w:drawing>
-        <wp:anchor distT="0" distB="0" distL="0" distR="0" simplePos="0" relativeHeight="251659264" behindDoc="0" locked="0" layoutInCell="1" allowOverlap="1" wp14:anchorId="6402CE5D" wp14:editId="5AB3B0DB">
+        <wp:anchor behindDoc="1" distT="0" distB="0" distL="0" distR="0" simplePos="0" locked="0" layoutInCell="1" allowOverlap="1" relativeHeight="2">
           <wp:simplePos x="0" y="0"/>
           <wp:positionH relativeFrom="page">
             <wp:posOffset>733425</wp:posOffset>
@@ -932,16 +565,18 @@
             <a:graphicData uri="http://schemas.openxmlformats.org/drawingml/2006/picture">
               <pic:pic xmlns:pic="http://schemas.openxmlformats.org/drawingml/2006/picture">
                 <pic:nvPicPr>
-                  <pic:cNvPr id="2" name="image1.jpeg"/>
-                  <pic:cNvPicPr/>
+                  <pic:cNvPr id="1" name="image1.jpeg" descr="Description: C:\Users\MyPC\Pictures\Logo_HKI.jpg"/>
+                  <pic:cNvPicPr>
+                    <a:picLocks noChangeAspect="1" noChangeArrowheads="1"/>
+                  </pic:cNvPicPr>
                 </pic:nvPicPr>
                 <pic:blipFill>
-                  <a:blip r:embed="rId1" cstate="print"/>
+                  <a:blip r:embed="rId1"/>
                   <a:stretch>
                     <a:fillRect/>
                   </a:stretch>
                 </pic:blipFill>
-                <pic:spPr>
+                <pic:spPr bwMode="auto">
                   <a:xfrm>
                     <a:off x="0" y="0"/>
                     <a:ext cx="577215" cy="914400"/>
@@ -953,12 +588,6 @@
               </pic:pic>
             </a:graphicData>
           </a:graphic>
-          <wp14:sizeRelH relativeFrom="margin">
-            <wp14:pctWidth>0</wp14:pctWidth>
-          </wp14:sizeRelH>
-          <wp14:sizeRelV relativeFrom="margin">
-            <wp14:pctHeight>0</wp14:pctHeight>
-          </wp14:sizeRelV>
         </wp:anchor>
       </w:drawing>
     </w:r>
@@ -968,7 +597,15 @@
         <w:sz w:val="40"/>
         <w:szCs w:val="40"/>
       </w:rPr>
-      <w:t>HURIA</w:t>
+      <w:t>H</w:t>
+    </w:r>
+    <w:r>
+      <w:rPr>
+        <w:color w:val="0000FF"/>
+        <w:sz w:val="40"/>
+        <w:szCs w:val="40"/>
+      </w:rPr>
+      <w:t>URIA</w:t>
     </w:r>
     <w:r>
       <w:rPr>
@@ -1007,9 +644,11 @@
   </w:p>
   <w:p>
     <w:pPr>
-      <w:ind w:left="1075"/>
+      <w:pStyle w:val="Normal"/>
+      <w:ind w:left="1075" w:hanging="0"/>
       <w:jc w:val="center"/>
       <w:rPr>
+        <w:b/>
         <w:b/>
         <w:bCs/>
         <w:iCs/>
@@ -1027,25 +666,16 @@
         <w:sz w:val="28"/>
         <w:lang w:val="sv-SE"/>
       </w:rPr>
-      <w:t>RESORT KHUSUS M</w:t>
-    </w:r>
-    <w:r>
-      <w:rPr>
-        <w:b/>
-        <w:bCs/>
-        <w:iCs/>
-        <w:color w:val="0000FF"/>
-        <w:sz w:val="28"/>
-        <w:lang w:val="sv-SE"/>
-      </w:rPr>
-      <w:t>ANGSANG</w:t>
+      <w:t>RESORT KHUSUS MANGSANG</w:t>
     </w:r>
   </w:p>
   <w:p>
     <w:pPr>
-      <w:ind w:left="1075"/>
+      <w:pStyle w:val="Normal"/>
+      <w:ind w:left="1075" w:hanging="0"/>
       <w:jc w:val="center"/>
       <w:rPr>
+        <w:b/>
         <w:b/>
         <w:sz w:val="30"/>
         <w:lang w:val="sv-SE"/>
@@ -1075,21 +705,13 @@
         <w:sz w:val="30"/>
         <w:lang w:val="sv-SE"/>
       </w:rPr>
-      <w:t>X</w:t>
-    </w:r>
-    <w:r>
-      <w:rPr>
-        <w:b/>
-        <w:color w:val="0000FF"/>
-        <w:sz w:val="30"/>
-        <w:lang w:val="sv-SE"/>
-      </w:rPr>
-      <w:t xml:space="preserve"> KEPULAUAN RIAU</w:t>
+      <w:t>X KEPULAUAN RIAU</w:t>
     </w:r>
   </w:p>
   <w:p>
     <w:pPr>
-      <w:ind w:left="742"/>
+      <w:pStyle w:val="Normal"/>
+      <w:ind w:left="742" w:hanging="0"/>
       <w:jc w:val="center"/>
       <w:rPr>
         <w:sz w:val="16"/>
@@ -1101,29 +723,20 @@
         <w:color w:val="0000FF"/>
         <w:lang w:val="sv-SE"/>
       </w:rPr>
-      <w:t>Alamat:</w:t>
-    </w:r>
-    <w:r>
-      <w:rPr>
-        <w:b/>
-        <w:color w:val="0000FF"/>
-        <w:lang w:val="sv-SE"/>
-      </w:rPr>
-      <w:t xml:space="preserve"> Mangsang Permai Tanjung Piayu, Kec. Sei Beduk, Kota Batam, Kepulauan Riau 29433</w:t>
+      <w:t>Alamat: Mangsang Permai Tanjung Piayu, Kec. Sei Beduk, Kota Batam, Kepulauan Riau 29433</w:t>
     </w:r>
   </w:p>
   <w:p>
     <w:pPr>
       <w:pStyle w:val="Header"/>
+      <w:rPr/>
     </w:pPr>
     <w:r>
-      <w:rPr>
-        <w:noProof/>
-      </w:rPr>
+      <w:rPr/>
       <mc:AlternateContent>
         <mc:Choice Requires="wps">
           <w:drawing>
-            <wp:anchor distT="0" distB="0" distL="114300" distR="114300" simplePos="0" relativeHeight="251660288" behindDoc="0" locked="0" layoutInCell="1" allowOverlap="1" wp14:anchorId="3A94B10D" wp14:editId="75592459">
+            <wp:anchor behindDoc="1" distT="0" distB="0" distL="114300" distR="114300" simplePos="0" locked="0" layoutInCell="1" allowOverlap="1" relativeHeight="3" wp14:anchorId="3A94B10D">
               <wp:simplePos x="0" y="0"/>
               <wp:positionH relativeFrom="column">
                 <wp:posOffset>6350</wp:posOffset>
@@ -1131,26 +744,25 @@
               <wp:positionV relativeFrom="paragraph">
                 <wp:posOffset>52070</wp:posOffset>
               </wp:positionV>
-              <wp:extent cx="6583680" cy="0"/>
+              <wp:extent cx="6584315" cy="1270"/>
               <wp:effectExtent l="0" t="0" r="0" b="0"/>
               <wp:wrapNone/>
               <wp:docPr id="2" name="Straight Connector 2"/>
-              <wp:cNvGraphicFramePr/>
               <a:graphic xmlns:a="http://schemas.openxmlformats.org/drawingml/2006/main">
                 <a:graphicData uri="http://schemas.microsoft.com/office/word/2010/wordprocessingShape">
                   <wps:wsp>
-                    <wps:cNvCnPr/>
+                    <wps:cNvSpPr/>
                     <wps:spPr>
-                      <a:xfrm flipV="1">
+                      <a:xfrm>
                         <a:off x="0" y="0"/>
-                        <a:ext cx="6583680" cy="0"/>
+                        <a:ext cx="6583680" cy="720"/>
                       </a:xfrm>
                       <a:prstGeom prst="line">
                         <a:avLst/>
                       </a:prstGeom>
                       <a:ln>
                         <a:solidFill>
-                          <a:srgbClr val="0000CC"/>
+                          <a:srgbClr val="0000cc"/>
                         </a:solidFill>
                       </a:ln>
                     </wps:spPr>
@@ -1164,27 +776,20 @@
                       <a:effectRef idx="0">
                         <a:schemeClr val="accent1"/>
                       </a:effectRef>
-                      <a:fontRef idx="minor">
-                        <a:schemeClr val="tx1"/>
-                      </a:fontRef>
+                      <a:fontRef idx="minor"/>
                     </wps:style>
                     <wps:bodyPr/>
                   </wps:wsp>
                 </a:graphicData>
               </a:graphic>
-              <wp14:sizeRelH relativeFrom="margin">
-                <wp14:pctWidth>0</wp14:pctWidth>
-              </wp14:sizeRelH>
-              <wp14:sizeRelV relativeFrom="margin">
-                <wp14:pctHeight>0</wp14:pctHeight>
-              </wp14:sizeRelV>
             </wp:anchor>
           </w:drawing>
         </mc:Choice>
         <mc:Fallback>
           <w:pict>
-            <v:line w14:anchorId="4CD4FDD6" id="Straight Connector 2" o:spid="_x0000_s1026" style="position:absolute;flip:y;z-index:251660288;visibility:visible;mso-wrap-style:square;mso-width-percent:0;mso-height-percent:0;mso-wrap-distance-left:9pt;mso-wrap-distance-top:0;mso-wrap-distance-right:9pt;mso-wrap-distance-bottom:0;mso-position-horizontal:absolute;mso-position-horizontal-relative:text;mso-position-vertical:absolute;mso-position-vertical-relative:text;mso-width-percent:0;mso-height-percent:0;mso-width-relative:margin;mso-height-relative:margin" from=".5pt,4.1pt" to="518.9pt,4.1pt" o:gfxdata="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" strokecolor="#00c" strokeweight=".5pt">
-              <v:stroke joinstyle="miter"/>
+            <v:line id="shape_0" from="0.5pt,4.1pt" to="518.85pt,4.1pt" ID="Straight Connector 2" stroked="t" style="position:absolute" wp14:anchorId="3A94B10D">
+              <v:stroke color="#0000cc" weight="6480" joinstyle="miter" endcap="flat"/>
+              <v:fill o:detectmouseclick="t" on="false"/>
             </v:line>
           </w:pict>
         </mc:Fallback>
@@ -1195,33 +800,31 @@
 </file>
 
 <file path=word/styles.xml><?xml version="1.0" encoding="utf-8"?>
-<w:styles xmlns:mc="http://schemas.openxmlformats.org/markup-compatibility/2006" xmlns:r="http://schemas.openxmlformats.org/officeDocument/2006/relationships" xmlns:w="http://schemas.openxmlformats.org/wordprocessingml/2006/main" xmlns:w14="http://schemas.microsoft.com/office/word/2010/wordml" xmlns:w15="http://schemas.microsoft.com/office/word/2012/wordml" xmlns:w16cex="http://schemas.microsoft.com/office/word/2018/wordml/cex" xmlns:w16cid="http://schemas.microsoft.com/office/word/2016/wordml/cid" xmlns:w16="http://schemas.microsoft.com/office/word/2018/wordml" xmlns:w16sdtdh="http://schemas.microsoft.com/office/word/2020/wordml/sdtdatahash" xmlns:w16se="http://schemas.microsoft.com/office/word/2015/wordml/symex" mc:Ignorable="w14 w15 w16se w16cid w16 w16cex w16sdtdh">
+<w:styles xmlns:w="http://schemas.openxmlformats.org/wordprocessingml/2006/main" xmlns:w14="http://schemas.microsoft.com/office/word/2010/wordml" xmlns:mc="http://schemas.openxmlformats.org/markup-compatibility/2006" mc:Ignorable="w14">
   <w:docDefaults>
     <w:rPrDefault>
       <w:rPr>
-        <w:rFonts w:asciiTheme="minorHAnsi" w:eastAsiaTheme="minorHAnsi" w:hAnsiTheme="minorHAnsi" w:cstheme="minorBidi"/>
+        <w:rFonts w:ascii="Calibri" w:hAnsi="Calibri" w:eastAsia="Calibri" w:cs="Arial" w:asciiTheme="minorHAnsi" w:cstheme="minorBidi" w:eastAsiaTheme="minorHAnsi" w:hAnsiTheme="minorHAnsi"/>
         <w:sz w:val="22"/>
         <w:szCs w:val="22"/>
         <w:lang w:val="en-US" w:eastAsia="en-US" w:bidi="ar-SA"/>
       </w:rPr>
     </w:rPrDefault>
     <w:pPrDefault>
-      <w:pPr>
-        <w:spacing w:after="160" w:line="259" w:lineRule="auto"/>
-      </w:pPr>
+      <w:pPr/>
     </w:pPrDefault>
   </w:docDefaults>
   <w:latentStyles w:defLockedState="0" w:defUIPriority="99" w:defSemiHidden="0" w:defUnhideWhenUsed="0" w:defQFormat="0" w:count="376">
     <w:lsdException w:name="Normal" w:uiPriority="0" w:qFormat="1"/>
     <w:lsdException w:name="heading 1" w:uiPriority="9" w:qFormat="1"/>
-    <w:lsdException w:name="heading 2" w:semiHidden="1" w:uiPriority="9" w:unhideWhenUsed="1" w:qFormat="1"/>
-    <w:lsdException w:name="heading 3" w:semiHidden="1" w:uiPriority="9" w:unhideWhenUsed="1" w:qFormat="1"/>
-    <w:lsdException w:name="heading 4" w:semiHidden="1" w:uiPriority="9" w:unhideWhenUsed="1" w:qFormat="1"/>
-    <w:lsdException w:name="heading 5" w:semiHidden="1" w:uiPriority="9" w:unhideWhenUsed="1" w:qFormat="1"/>
-    <w:lsdException w:name="heading 6" w:semiHidden="1" w:uiPriority="9" w:unhideWhenUsed="1" w:qFormat="1"/>
-    <w:lsdException w:name="heading 7" w:semiHidden="1" w:uiPriority="9" w:unhideWhenUsed="1" w:qFormat="1"/>
-    <w:lsdException w:name="heading 8" w:semiHidden="1" w:uiPriority="9" w:unhideWhenUsed="1" w:qFormat="1"/>
-    <w:lsdException w:name="heading 9" w:semiHidden="1" w:uiPriority="9" w:unhideWhenUsed="1" w:qFormat="1"/>
+    <w:lsdException w:name="heading 2" w:uiPriority="9" w:semiHidden="1" w:unhideWhenUsed="1" w:qFormat="1"/>
+    <w:lsdException w:name="heading 3" w:uiPriority="9" w:semiHidden="1" w:unhideWhenUsed="1" w:qFormat="1"/>
+    <w:lsdException w:name="heading 4" w:uiPriority="9" w:semiHidden="1" w:unhideWhenUsed="1" w:qFormat="1"/>
+    <w:lsdException w:name="heading 5" w:uiPriority="9" w:semiHidden="1" w:unhideWhenUsed="1" w:qFormat="1"/>
+    <w:lsdException w:name="heading 6" w:uiPriority="9" w:semiHidden="1" w:unhideWhenUsed="1" w:qFormat="1"/>
+    <w:lsdException w:name="heading 7" w:uiPriority="9" w:semiHidden="1" w:unhideWhenUsed="1" w:qFormat="1"/>
+    <w:lsdException w:name="heading 8" w:uiPriority="9" w:semiHidden="1" w:unhideWhenUsed="1" w:qFormat="1"/>
+    <w:lsdException w:name="heading 9" w:uiPriority="9" w:semiHidden="1" w:unhideWhenUsed="1" w:qFormat="1"/>
     <w:lsdException w:name="index 1" w:semiHidden="1" w:unhideWhenUsed="1"/>
     <w:lsdException w:name="index 2" w:semiHidden="1" w:unhideWhenUsed="1"/>
     <w:lsdException w:name="index 3" w:semiHidden="1" w:unhideWhenUsed="1"/>
@@ -1231,22 +834,22 @@
     <w:lsdException w:name="index 7" w:semiHidden="1" w:unhideWhenUsed="1"/>
     <w:lsdException w:name="index 8" w:semiHidden="1" w:unhideWhenUsed="1"/>
     <w:lsdException w:name="index 9" w:semiHidden="1" w:unhideWhenUsed="1"/>
-    <w:lsdException w:name="toc 1" w:semiHidden="1" w:uiPriority="39" w:unhideWhenUsed="1"/>
-    <w:lsdException w:name="toc 2" w:semiHidden="1" w:uiPriority="39" w:unhideWhenUsed="1"/>
-    <w:lsdException w:name="toc 3" w:semiHidden="1" w:uiPriority="39" w:unhideWhenUsed="1"/>
-    <w:lsdException w:name="toc 4" w:semiHidden="1" w:uiPriority="39" w:unhideWhenUsed="1"/>
-    <w:lsdException w:name="toc 5" w:semiHidden="1" w:uiPriority="39" w:unhideWhenUsed="1"/>
-    <w:lsdException w:name="toc 6" w:semiHidden="1" w:uiPriority="39" w:unhideWhenUsed="1"/>
-    <w:lsdException w:name="toc 7" w:semiHidden="1" w:uiPriority="39" w:unhideWhenUsed="1"/>
-    <w:lsdException w:name="toc 8" w:semiHidden="1" w:uiPriority="39" w:unhideWhenUsed="1"/>
-    <w:lsdException w:name="toc 9" w:semiHidden="1" w:uiPriority="39" w:unhideWhenUsed="1"/>
+    <w:lsdException w:name="toc 1" w:uiPriority="39" w:semiHidden="1" w:unhideWhenUsed="1"/>
+    <w:lsdException w:name="toc 2" w:uiPriority="39" w:semiHidden="1" w:unhideWhenUsed="1"/>
+    <w:lsdException w:name="toc 3" w:uiPriority="39" w:semiHidden="1" w:unhideWhenUsed="1"/>
+    <w:lsdException w:name="toc 4" w:uiPriority="39" w:semiHidden="1" w:unhideWhenUsed="1"/>
+    <w:lsdException w:name="toc 5" w:uiPriority="39" w:semiHidden="1" w:unhideWhenUsed="1"/>
+    <w:lsdException w:name="toc 6" w:uiPriority="39" w:semiHidden="1" w:unhideWhenUsed="1"/>
+    <w:lsdException w:name="toc 7" w:uiPriority="39" w:semiHidden="1" w:unhideWhenUsed="1"/>
+    <w:lsdException w:name="toc 8" w:uiPriority="39" w:semiHidden="1" w:unhideWhenUsed="1"/>
+    <w:lsdException w:name="toc 9" w:uiPriority="39" w:semiHidden="1" w:unhideWhenUsed="1"/>
     <w:lsdException w:name="Normal Indent" w:semiHidden="1" w:unhideWhenUsed="1"/>
     <w:lsdException w:name="footnote text" w:semiHidden="1" w:unhideWhenUsed="1"/>
     <w:lsdException w:name="annotation text" w:semiHidden="1" w:unhideWhenUsed="1"/>
     <w:lsdException w:name="header" w:semiHidden="1" w:unhideWhenUsed="1"/>
     <w:lsdException w:name="footer" w:semiHidden="1" w:unhideWhenUsed="1"/>
     <w:lsdException w:name="index heading" w:semiHidden="1" w:unhideWhenUsed="1"/>
-    <w:lsdException w:name="caption" w:semiHidden="1" w:uiPriority="35" w:unhideWhenUsed="1" w:qFormat="1"/>
+    <w:lsdException w:name="caption" w:uiPriority="35" w:semiHidden="1" w:unhideWhenUsed="1" w:qFormat="1"/>
     <w:lsdException w:name="table of figures" w:semiHidden="1" w:unhideWhenUsed="1"/>
     <w:lsdException w:name="envelope address" w:semiHidden="1" w:unhideWhenUsed="1"/>
     <w:lsdException w:name="envelope return" w:semiHidden="1" w:unhideWhenUsed="1"/>
@@ -1277,8 +880,8 @@
     <w:lsdException w:name="Title" w:uiPriority="10" w:qFormat="1"/>
     <w:lsdException w:name="Closing" w:semiHidden="1" w:unhideWhenUsed="1"/>
     <w:lsdException w:name="Signature" w:semiHidden="1" w:unhideWhenUsed="1"/>
-    <w:lsdException w:name="Default Paragraph Font" w:semiHidden="1" w:uiPriority="1" w:unhideWhenUsed="1"/>
-    <w:lsdException w:name="Body Text" w:semiHidden="1" w:uiPriority="1" w:unhideWhenUsed="1" w:qFormat="1"/>
+    <w:lsdException w:name="Default Paragraph Font" w:uiPriority="1" w:semiHidden="1" w:unhideWhenUsed="1"/>
+    <w:lsdException w:name="Body Text" w:uiPriority="1" w:semiHidden="1" w:unhideWhenUsed="1" w:qFormat="1"/>
     <w:lsdException w:name="Body Text Indent" w:semiHidden="1" w:unhideWhenUsed="1"/>
     <w:lsdException w:name="List Continue" w:semiHidden="1" w:unhideWhenUsed="1"/>
     <w:lsdException w:name="List Continue 2" w:semiHidden="1" w:unhideWhenUsed="1"/>
@@ -1477,8 +1080,8 @@
     <w:lsdException w:name="Subtle Reference" w:uiPriority="31" w:qFormat="1"/>
     <w:lsdException w:name="Intense Reference" w:uiPriority="32" w:qFormat="1"/>
     <w:lsdException w:name="Book Title" w:uiPriority="33" w:qFormat="1"/>
-    <w:lsdException w:name="Bibliography" w:semiHidden="1" w:uiPriority="37" w:unhideWhenUsed="1"/>
-    <w:lsdException w:name="TOC Heading" w:semiHidden="1" w:uiPriority="39" w:unhideWhenUsed="1" w:qFormat="1"/>
+    <w:lsdException w:name="Bibliography" w:uiPriority="37" w:semiHidden="1" w:unhideWhenUsed="1"/>
+    <w:lsdException w:name="TOC Heading" w:uiPriority="39" w:semiHidden="1" w:unhideWhenUsed="1" w:qFormat="1"/>
     <w:lsdException w:name="Plain Table 1" w:uiPriority="41"/>
     <w:lsdException w:name="Plain Table 2" w:uiPriority="42"/>
     <w:lsdException w:name="Plain Table 3" w:uiPriority="43"/>
@@ -1589,30 +1192,34 @@
     <w:lsdException w:name="Unresolved Mention" w:semiHidden="1" w:unhideWhenUsed="1"/>
     <w:lsdException w:name="Smart Link" w:semiHidden="1" w:unhideWhenUsed="1"/>
   </w:latentStyles>
-  <w:style w:type="paragraph" w:default="1" w:styleId="Normal">
+  <w:style w:type="paragraph" w:styleId="Normal" w:default="1">
     <w:name w:val="Normal"/>
     <w:qFormat/>
-    <w:rsid w:val="00EF47A3"/>
+    <w:rsid w:val="00ef47a3"/>
     <w:pPr>
-      <w:widowControl w:val="0"/>
-      <w:autoSpaceDE w:val="0"/>
-      <w:autoSpaceDN w:val="0"/>
-      <w:spacing w:after="0" w:line="240" w:lineRule="auto"/>
+      <w:widowControl w:val="false"/>
+      <w:bidi w:val="0"/>
+      <w:spacing w:lineRule="auto" w:line="240" w:before="0" w:after="0"/>
+      <w:jc w:val="left"/>
     </w:pPr>
     <w:rPr>
-      <w:rFonts w:ascii="Cambria" w:eastAsia="Cambria" w:hAnsi="Cambria" w:cs="Cambria"/>
-      <w:lang w:val="id"/>
+      <w:rFonts w:ascii="Cambria" w:hAnsi="Cambria" w:eastAsia="Cambria" w:cs="Cambria"/>
+      <w:color w:val="auto"/>
+      <w:kern w:val="0"/>
+      <w:sz w:val="22"/>
+      <w:szCs w:val="22"/>
+      <w:lang w:val="id" w:eastAsia="en-US" w:bidi="ar-SA"/>
     </w:rPr>
   </w:style>
   <w:style w:type="paragraph" w:styleId="Heading1">
-    <w:name w:val="heading 1"/>
+    <w:name w:val="Heading 1"/>
     <w:basedOn w:val="Normal"/>
     <w:link w:val="Heading1Char"/>
     <w:uiPriority w:val="9"/>
     <w:qFormat/>
-    <w:rsid w:val="00EF47A3"/>
+    <w:rsid w:val="00ef47a3"/>
     <w:pPr>
-      <w:ind w:left="200"/>
+      <w:ind w:left="200" w:hanging="0"/>
       <w:jc w:val="center"/>
       <w:outlineLvl w:val="0"/>
     </w:pPr>
@@ -1623,11 +1230,204 @@
       <w:szCs w:val="24"/>
     </w:rPr>
   </w:style>
-  <w:style w:type="character" w:default="1" w:styleId="DefaultParagraphFont">
+  <w:style w:type="character" w:styleId="DefaultParagraphFont" w:default="1">
     <w:name w:val="Default Paragraph Font"/>
     <w:uiPriority w:val="1"/>
     <w:semiHidden/>
     <w:unhideWhenUsed/>
+    <w:qFormat/>
+    <w:rPr/>
+  </w:style>
+  <w:style w:type="character" w:styleId="HeaderChar" w:customStyle="1">
+    <w:name w:val="Header Char"/>
+    <w:basedOn w:val="DefaultParagraphFont"/>
+    <w:link w:val="Header"/>
+    <w:uiPriority w:val="99"/>
+    <w:qFormat/>
+    <w:rsid w:val="00ef47a3"/>
+    <w:rPr/>
+  </w:style>
+  <w:style w:type="character" w:styleId="FooterChar" w:customStyle="1">
+    <w:name w:val="Footer Char"/>
+    <w:basedOn w:val="DefaultParagraphFont"/>
+    <w:link w:val="Footer"/>
+    <w:uiPriority w:val="99"/>
+    <w:qFormat/>
+    <w:rsid w:val="00ef47a3"/>
+    <w:rPr/>
+  </w:style>
+  <w:style w:type="character" w:styleId="TitleChar" w:customStyle="1">
+    <w:name w:val="Title Char"/>
+    <w:basedOn w:val="DefaultParagraphFont"/>
+    <w:link w:val="Title"/>
+    <w:uiPriority w:val="10"/>
+    <w:qFormat/>
+    <w:rsid w:val="00ef47a3"/>
+    <w:rPr>
+      <w:rFonts w:ascii="Cambria" w:hAnsi="Cambria" w:eastAsia="Cambria" w:cs="Cambria"/>
+      <w:b/>
+      <w:bCs/>
+      <w:sz w:val="56"/>
+      <w:szCs w:val="56"/>
+      <w:lang w:val="id"/>
+    </w:rPr>
+  </w:style>
+  <w:style w:type="character" w:styleId="Heading1Char" w:customStyle="1">
+    <w:name w:val="Heading 1 Char"/>
+    <w:basedOn w:val="DefaultParagraphFont"/>
+    <w:link w:val="Heading1"/>
+    <w:uiPriority w:val="9"/>
+    <w:qFormat/>
+    <w:rsid w:val="00ef47a3"/>
+    <w:rPr>
+      <w:rFonts w:ascii="Cambria" w:hAnsi="Cambria" w:eastAsia="Cambria" w:cs="Cambria"/>
+      <w:b/>
+      <w:bCs/>
+      <w:sz w:val="24"/>
+      <w:szCs w:val="24"/>
+      <w:lang w:val="id"/>
+    </w:rPr>
+  </w:style>
+  <w:style w:type="character" w:styleId="BodyTextChar" w:customStyle="1">
+    <w:name w:val="Body Text Char"/>
+    <w:basedOn w:val="DefaultParagraphFont"/>
+    <w:link w:val="BodyText"/>
+    <w:uiPriority w:val="1"/>
+    <w:qFormat/>
+    <w:rsid w:val="00ef47a3"/>
+    <w:rPr>
+      <w:rFonts w:ascii="Cambria" w:hAnsi="Cambria" w:eastAsia="Cambria" w:cs="Cambria"/>
+      <w:sz w:val="24"/>
+      <w:szCs w:val="24"/>
+      <w:lang w:val="id"/>
+    </w:rPr>
+  </w:style>
+  <w:style w:type="paragraph" w:styleId="Heading">
+    <w:name w:val="Heading"/>
+    <w:basedOn w:val="Normal"/>
+    <w:next w:val="TextBody"/>
+    <w:qFormat/>
+    <w:pPr>
+      <w:keepNext w:val="true"/>
+      <w:spacing w:before="240" w:after="120"/>
+    </w:pPr>
+    <w:rPr>
+      <w:rFonts w:ascii="Liberation Sans" w:hAnsi="Liberation Sans" w:eastAsia="Noto Sans CJK SC" w:cs="Lohit Devanagari"/>
+      <w:sz w:val="28"/>
+      <w:szCs w:val="28"/>
+    </w:rPr>
+  </w:style>
+  <w:style w:type="paragraph" w:styleId="TextBody">
+    <w:name w:val="Body Text"/>
+    <w:basedOn w:val="Normal"/>
+    <w:link w:val="BodyTextChar"/>
+    <w:uiPriority w:val="1"/>
+    <w:qFormat/>
+    <w:rsid w:val="00ef47a3"/>
+    <w:pPr/>
+    <w:rPr>
+      <w:sz w:val="24"/>
+      <w:szCs w:val="24"/>
+    </w:rPr>
+  </w:style>
+  <w:style w:type="paragraph" w:styleId="List">
+    <w:name w:val="List"/>
+    <w:basedOn w:val="TextBody"/>
+    <w:pPr/>
+    <w:rPr>
+      <w:rFonts w:cs="Lohit Devanagari"/>
+    </w:rPr>
+  </w:style>
+  <w:style w:type="paragraph" w:styleId="Caption">
+    <w:name w:val="Caption"/>
+    <w:basedOn w:val="Normal"/>
+    <w:qFormat/>
+    <w:pPr>
+      <w:suppressLineNumbers/>
+      <w:spacing w:before="120" w:after="120"/>
+    </w:pPr>
+    <w:rPr>
+      <w:rFonts w:cs="Lohit Devanagari"/>
+      <w:i/>
+      <w:iCs/>
+      <w:sz w:val="24"/>
+      <w:szCs w:val="24"/>
+    </w:rPr>
+  </w:style>
+  <w:style w:type="paragraph" w:styleId="Index">
+    <w:name w:val="Index"/>
+    <w:basedOn w:val="Normal"/>
+    <w:qFormat/>
+    <w:pPr>
+      <w:suppressLineNumbers/>
+    </w:pPr>
+    <w:rPr>
+      <w:rFonts w:cs="Lohit Devanagari"/>
+    </w:rPr>
+  </w:style>
+  <w:style w:type="paragraph" w:styleId="Header">
+    <w:name w:val="Header"/>
+    <w:basedOn w:val="Normal"/>
+    <w:link w:val="HeaderChar"/>
+    <w:uiPriority w:val="99"/>
+    <w:unhideWhenUsed/>
+    <w:rsid w:val="00ef47a3"/>
+    <w:pPr>
+      <w:widowControl/>
+      <w:tabs>
+        <w:tab w:val="center" w:pos="4680" w:leader="none"/>
+        <w:tab w:val="right" w:pos="9360" w:leader="none"/>
+      </w:tabs>
+    </w:pPr>
+    <w:rPr>
+      <w:rFonts w:ascii="Calibri" w:hAnsi="Calibri" w:eastAsia="Calibri" w:cs="Arial" w:asciiTheme="minorHAnsi" w:cstheme="minorBidi" w:eastAsiaTheme="minorHAnsi" w:hAnsiTheme="minorHAnsi"/>
+      <w:lang w:val="en-US"/>
+    </w:rPr>
+  </w:style>
+  <w:style w:type="paragraph" w:styleId="Footer">
+    <w:name w:val="Footer"/>
+    <w:basedOn w:val="Normal"/>
+    <w:link w:val="FooterChar"/>
+    <w:uiPriority w:val="99"/>
+    <w:unhideWhenUsed/>
+    <w:rsid w:val="00ef47a3"/>
+    <w:pPr>
+      <w:widowControl/>
+      <w:tabs>
+        <w:tab w:val="center" w:pos="4680" w:leader="none"/>
+        <w:tab w:val="right" w:pos="9360" w:leader="none"/>
+      </w:tabs>
+    </w:pPr>
+    <w:rPr>
+      <w:rFonts w:ascii="Calibri" w:hAnsi="Calibri" w:eastAsia="Calibri" w:cs="Arial" w:asciiTheme="minorHAnsi" w:cstheme="minorBidi" w:eastAsiaTheme="minorHAnsi" w:hAnsiTheme="minorHAnsi"/>
+      <w:lang w:val="en-US"/>
+    </w:rPr>
+  </w:style>
+  <w:style w:type="paragraph" w:styleId="Title">
+    <w:name w:val="Title"/>
+    <w:basedOn w:val="Normal"/>
+    <w:link w:val="TitleChar"/>
+    <w:uiPriority w:val="10"/>
+    <w:qFormat/>
+    <w:rsid w:val="00ef47a3"/>
+    <w:pPr>
+      <w:spacing w:before="87" w:after="0"/>
+      <w:ind w:left="1121" w:hanging="0"/>
+      <w:jc w:val="center"/>
+    </w:pPr>
+    <w:rPr>
+      <w:b/>
+      <w:bCs/>
+      <w:sz w:val="56"/>
+      <w:szCs w:val="56"/>
+    </w:rPr>
+  </w:style>
+  <w:style w:type="numbering" w:styleId="NoList" w:default="1">
+    <w:name w:val="No List"/>
+    <w:uiPriority w:val="99"/>
+    <w:semiHidden/>
+    <w:unhideWhenUsed/>
+    <w:qFormat/>
   </w:style>
   <w:style w:type="table" w:default="1" w:styleId="TableNormal">
     <w:name w:val="Normal Table"/>
@@ -1643,142 +1443,6 @@
         <w:right w:w="108" w:type="dxa"/>
       </w:tblCellMar>
     </w:tblPr>
-  </w:style>
-  <w:style w:type="numbering" w:default="1" w:styleId="NoList">
-    <w:name w:val="No List"/>
-    <w:uiPriority w:val="99"/>
-    <w:semiHidden/>
-    <w:unhideWhenUsed/>
-  </w:style>
-  <w:style w:type="paragraph" w:styleId="Header">
-    <w:name w:val="header"/>
-    <w:basedOn w:val="Normal"/>
-    <w:link w:val="HeaderChar"/>
-    <w:uiPriority w:val="99"/>
-    <w:unhideWhenUsed/>
-    <w:rsid w:val="00EF47A3"/>
-    <w:pPr>
-      <w:widowControl/>
-      <w:tabs>
-        <w:tab w:val="center" w:pos="4680"/>
-        <w:tab w:val="right" w:pos="9360"/>
-      </w:tabs>
-      <w:autoSpaceDE/>
-      <w:autoSpaceDN/>
-    </w:pPr>
-    <w:rPr>
-      <w:rFonts w:asciiTheme="minorHAnsi" w:eastAsiaTheme="minorHAnsi" w:hAnsiTheme="minorHAnsi" w:cstheme="minorBidi"/>
-      <w:lang w:val="en-US"/>
-    </w:rPr>
-  </w:style>
-  <w:style w:type="character" w:customStyle="1" w:styleId="HeaderChar">
-    <w:name w:val="Header Char"/>
-    <w:basedOn w:val="DefaultParagraphFont"/>
-    <w:link w:val="Header"/>
-    <w:uiPriority w:val="99"/>
-    <w:rsid w:val="00EF47A3"/>
-  </w:style>
-  <w:style w:type="paragraph" w:styleId="Footer">
-    <w:name w:val="footer"/>
-    <w:basedOn w:val="Normal"/>
-    <w:link w:val="FooterChar"/>
-    <w:uiPriority w:val="99"/>
-    <w:unhideWhenUsed/>
-    <w:rsid w:val="00EF47A3"/>
-    <w:pPr>
-      <w:widowControl/>
-      <w:tabs>
-        <w:tab w:val="center" w:pos="4680"/>
-        <w:tab w:val="right" w:pos="9360"/>
-      </w:tabs>
-      <w:autoSpaceDE/>
-      <w:autoSpaceDN/>
-    </w:pPr>
-    <w:rPr>
-      <w:rFonts w:asciiTheme="minorHAnsi" w:eastAsiaTheme="minorHAnsi" w:hAnsiTheme="minorHAnsi" w:cstheme="minorBidi"/>
-      <w:lang w:val="en-US"/>
-    </w:rPr>
-  </w:style>
-  <w:style w:type="character" w:customStyle="1" w:styleId="FooterChar">
-    <w:name w:val="Footer Char"/>
-    <w:basedOn w:val="DefaultParagraphFont"/>
-    <w:link w:val="Footer"/>
-    <w:uiPriority w:val="99"/>
-    <w:rsid w:val="00EF47A3"/>
-  </w:style>
-  <w:style w:type="paragraph" w:styleId="Title">
-    <w:name w:val="Title"/>
-    <w:basedOn w:val="Normal"/>
-    <w:link w:val="TitleChar"/>
-    <w:uiPriority w:val="10"/>
-    <w:qFormat/>
-    <w:rsid w:val="00EF47A3"/>
-    <w:pPr>
-      <w:spacing w:before="87"/>
-      <w:ind w:left="1121"/>
-      <w:jc w:val="center"/>
-    </w:pPr>
-    <w:rPr>
-      <w:b/>
-      <w:bCs/>
-      <w:sz w:val="56"/>
-      <w:szCs w:val="56"/>
-    </w:rPr>
-  </w:style>
-  <w:style w:type="character" w:customStyle="1" w:styleId="TitleChar">
-    <w:name w:val="Title Char"/>
-    <w:basedOn w:val="DefaultParagraphFont"/>
-    <w:link w:val="Title"/>
-    <w:uiPriority w:val="10"/>
-    <w:rsid w:val="00EF47A3"/>
-    <w:rPr>
-      <w:rFonts w:ascii="Cambria" w:eastAsia="Cambria" w:hAnsi="Cambria" w:cs="Cambria"/>
-      <w:b/>
-      <w:bCs/>
-      <w:sz w:val="56"/>
-      <w:szCs w:val="56"/>
-      <w:lang w:val="id"/>
-    </w:rPr>
-  </w:style>
-  <w:style w:type="character" w:customStyle="1" w:styleId="Heading1Char">
-    <w:name w:val="Heading 1 Char"/>
-    <w:basedOn w:val="DefaultParagraphFont"/>
-    <w:link w:val="Heading1"/>
-    <w:uiPriority w:val="9"/>
-    <w:rsid w:val="00EF47A3"/>
-    <w:rPr>
-      <w:rFonts w:ascii="Cambria" w:eastAsia="Cambria" w:hAnsi="Cambria" w:cs="Cambria"/>
-      <w:b/>
-      <w:bCs/>
-      <w:sz w:val="24"/>
-      <w:szCs w:val="24"/>
-      <w:lang w:val="id"/>
-    </w:rPr>
-  </w:style>
-  <w:style w:type="paragraph" w:styleId="BodyText">
-    <w:name w:val="Body Text"/>
-    <w:basedOn w:val="Normal"/>
-    <w:link w:val="BodyTextChar"/>
-    <w:uiPriority w:val="1"/>
-    <w:qFormat/>
-    <w:rsid w:val="00EF47A3"/>
-    <w:rPr>
-      <w:sz w:val="24"/>
-      <w:szCs w:val="24"/>
-    </w:rPr>
-  </w:style>
-  <w:style w:type="character" w:customStyle="1" w:styleId="BodyTextChar">
-    <w:name w:val="Body Text Char"/>
-    <w:basedOn w:val="DefaultParagraphFont"/>
-    <w:link w:val="BodyText"/>
-    <w:uiPriority w:val="1"/>
-    <w:rsid w:val="00EF47A3"/>
-    <w:rPr>
-      <w:rFonts w:ascii="Cambria" w:eastAsia="Cambria" w:hAnsi="Cambria" w:cs="Cambria"/>
-      <w:sz w:val="24"/>
-      <w:szCs w:val="24"/>
-      <w:lang w:val="id"/>
-    </w:rPr>
   </w:style>
 </w:styles>
 </file>

</xml_diff>